<commit_message>
Update test case for iteration 4
</commit_message>
<xml_diff>
--- a/Test Plan.docx
+++ b/Test Plan.docx
@@ -4384,7 +4384,7 @@
           <w:rFonts w:ascii="Cambria" w:cs="Cambria" w:eastAsia="Cambria" w:hAnsi="Cambria"/>
           <w:rtl w:val="0"/>
         </w:rPr>
-        <w:t xml:space="preserve">Ensure that the transfer on the server side has terminated with an appropriate error message. </w:t>
+        <w:t xml:space="preserve">Check the server log to ensure that no RRQ was received by the server</w:t>
       </w:r>
     </w:p>
     <w:p>
@@ -4407,39 +4407,6 @@
           <w:rtl w:val="0"/>
         </w:rPr>
         <w:t xml:space="preserve">Ensure that the transfer on the client side has terminated with an appropriate error message.</w:t>
-      </w:r>
-    </w:p>
-    <w:p>
-      <w:pPr>
-        <w:numPr>
-          <w:ilvl w:val="0"/>
-          <w:numId w:val="7"/>
-        </w:numPr>
-        <w:spacing w:line="240" w:lineRule="auto"/>
-        <w:ind w:left="720" w:hanging="360"/>
-        <w:contextualSpacing w:val="1"/>
-        <w:rPr>
-          <w:rFonts w:ascii="Cambria" w:cs="Cambria" w:eastAsia="Cambria" w:hAnsi="Cambria"/>
-          <w:u w:val="none"/>
-        </w:rPr>
-      </w:pPr>
-      <w:r>
-        <w:rPr>
-          <w:rFonts w:ascii="Cambria" w:cs="Cambria" w:eastAsia="Cambria" w:hAnsi="Cambria"/>
-          <w:rtl w:val="0"/>
-        </w:rPr>
-        <w:t xml:space="preserve">Check the server log to ensure that an Error packet with code 6 was received by the Server</w:t>
-      </w:r>
-    </w:p>
-    <w:p>
-      <w:pPr>
-        <w:spacing w:line="240" w:lineRule="auto"/>
-        <w:contextualSpacing w:val="0"/>
-      </w:pPr>
-      <w:r>
-        <w:rPr>
-          <w:rtl w:val="0"/>
-        </w:rPr>
       </w:r>
     </w:p>
     <w:p>

</xml_diff>

<commit_message>
Updated test plan with new server/client commands
</commit_message>
<xml_diff>
--- a/Test Plan.docx
+++ b/Test Plan.docx
@@ -88,6 +88,18 @@
         </w:rPr>
         <w:t xml:space="preserve">This document contains the test plan used to ensure compliance with the TFTP standard (RFC 1350). A description of the command line arguments and CLI commands available to each component is also included.  </w:t>
       </w:r>
+      <w:r>
+        <w:rPr>
+          <w:rFonts w:ascii="Cambria" w:cs="Cambria" w:eastAsia="Cambria" w:hAnsi="Cambria"/>
+          <w:rtl w:val="0"/>
+        </w:rPr>
+        <w:t xml:space="preserve">Test plans from all iterations completed so far are included.</w:t>
+      </w:r>
+      <w:r>
+        <w:rPr>
+          <w:rtl w:val="0"/>
+        </w:rPr>
+      </w:r>
     </w:p>
     <w:p>
       <w:pPr>
@@ -234,7 +246,22 @@
           <w:rFonts w:ascii="Cambria" w:cs="Cambria" w:eastAsia="Cambria" w:hAnsi="Cambria"/>
           <w:rtl w:val="0"/>
         </w:rPr>
-        <w:t xml:space="preserve">    read  &lt;file&gt;  [destination] Reads a file from a tftp server to the current working directory.</w:t>
+        <w:t xml:space="preserve">    chgdir &lt;directory&gt; Change the directory that files will be written to or read from in the client</w:t>
+      </w:r>
+    </w:p>
+    <w:p>
+      <w:pPr>
+        <w:spacing w:after="0" w:before="0" w:line="240" w:lineRule="auto"/>
+        <w:ind w:left="0" w:right="0" w:firstLine="0"/>
+        <w:contextualSpacing w:val="0"/>
+        <w:jc w:val="left"/>
+      </w:pPr>
+      <w:r>
+        <w:rPr>
+          <w:rFonts w:ascii="Cambria" w:cs="Cambria" w:eastAsia="Cambria" w:hAnsi="Cambria"/>
+          <w:rtl w:val="0"/>
+        </w:rPr>
+        <w:t xml:space="preserve">    read  &lt;file&gt;   Reads a file from a tftp server to the current working directory.</w:t>
       </w:r>
     </w:p>
     <w:p>
@@ -353,22 +380,22 @@
           <w:rFonts w:ascii="Cambria" w:cs="Cambria" w:eastAsia="Cambria" w:hAnsi="Cambria"/>
           <w:rtl w:val="0"/>
         </w:rPr>
+        <w:t xml:space="preserve">    chgdir &lt;directory&gt; Change the directory that files will be written to or read from on the server</w:t>
+      </w:r>
+    </w:p>
+    <w:p>
+      <w:pPr>
+        <w:spacing w:after="0" w:before="0" w:line="240" w:lineRule="auto"/>
+        <w:ind w:left="0" w:right="0" w:firstLine="0"/>
+        <w:contextualSpacing w:val="0"/>
+        <w:jc w:val="left"/>
+      </w:pPr>
+      <w:r>
+        <w:rPr>
+          <w:rFonts w:ascii="Cambria" w:cs="Cambria" w:eastAsia="Cambria" w:hAnsi="Cambria"/>
+          <w:rtl w:val="0"/>
+        </w:rPr>
         <w:t xml:space="preserve">    shutdown       Exits the server </w:t>
-      </w:r>
-    </w:p>
-    <w:p>
-      <w:pPr>
-        <w:spacing w:after="0" w:before="0" w:line="240" w:lineRule="auto"/>
-        <w:ind w:left="0" w:right="0" w:firstLine="0"/>
-        <w:contextualSpacing w:val="0"/>
-        <w:jc w:val="left"/>
-      </w:pPr>
-      <w:r>
-        <w:rPr>
-          <w:rFonts w:ascii="Cambria" w:cs="Cambria" w:eastAsia="Cambria" w:hAnsi="Cambria"/>
-          <w:rtl w:val="0"/>
-        </w:rPr>
-        <w:t xml:space="preserve">    destination    set the folder for the server to write files to</w:t>
       </w:r>
     </w:p>
     <w:p>
@@ -2535,6 +2562,55 @@
       <w:r>
         <w:rPr>
           <w:rFonts w:ascii="Cambria" w:cs="Cambria" w:eastAsia="Cambria" w:hAnsi="Cambria"/>
+          <w:sz w:val="26"/>
+          <w:szCs w:val="26"/>
+          <w:rtl w:val="0"/>
+        </w:rPr>
+        <w:t xml:space="preserve">For each of the following test cases, the client and server </w:t>
+      </w:r>
+      <w:r>
+        <w:rPr>
+          <w:rFonts w:ascii="Cambria" w:cs="Cambria" w:eastAsia="Cambria" w:hAnsi="Cambria"/>
+          <w:i w:val="1"/>
+          <w:sz w:val="26"/>
+          <w:szCs w:val="26"/>
+          <w:rtl w:val="0"/>
+        </w:rPr>
+        <w:t xml:space="preserve">chgdir </w:t>
+      </w:r>
+      <w:r>
+        <w:rPr>
+          <w:rFonts w:ascii="Cambria" w:cs="Cambria" w:eastAsia="Cambria" w:hAnsi="Cambria"/>
+          <w:sz w:val="26"/>
+          <w:szCs w:val="26"/>
+          <w:rtl w:val="0"/>
+        </w:rPr>
+        <w:t xml:space="preserve">commands may be used to specify the source and destination directory of both the client and the server. The command “chgdir .” may be used to return the source and destination directory to the current working directory of the program.</w:t>
+      </w:r>
+    </w:p>
+    <w:p>
+      <w:pPr>
+        <w:spacing w:after="0" w:before="0" w:line="240" w:lineRule="auto"/>
+        <w:ind w:left="0" w:right="0" w:firstLine="0"/>
+        <w:contextualSpacing w:val="0"/>
+        <w:jc w:val="left"/>
+      </w:pPr>
+      <w:r>
+        <w:rPr>
+          <w:rtl w:val="0"/>
+        </w:rPr>
+      </w:r>
+    </w:p>
+    <w:p>
+      <w:pPr>
+        <w:spacing w:after="0" w:before="0" w:line="240" w:lineRule="auto"/>
+        <w:ind w:left="0" w:right="0" w:firstLine="0"/>
+        <w:contextualSpacing w:val="0"/>
+        <w:jc w:val="left"/>
+      </w:pPr>
+      <w:r>
+        <w:rPr>
+          <w:rFonts w:ascii="Cambria" w:cs="Cambria" w:eastAsia="Cambria" w:hAnsi="Cambria"/>
           <w:b w:val="1"/>
           <w:color w:val="17365d"/>
           <w:rtl w:val="0"/>
@@ -2570,6 +2646,19 @@
           <w:rtl w:val="0"/>
         </w:rPr>
         <w:t xml:space="preserve">Case 1 - WRQ File not present in client directory</w:t>
+      </w:r>
+    </w:p>
+    <w:p>
+      <w:pPr>
+        <w:spacing w:after="0" w:before="0" w:line="240" w:lineRule="auto"/>
+        <w:ind w:right="0"/>
+        <w:contextualSpacing w:val="0"/>
+        <w:jc w:val="left"/>
+      </w:pPr>
+      <w:r>
+        <w:rPr>
+          <w:rtl w:val="0"/>
+        </w:rPr>
       </w:r>
     </w:p>
     <w:p>
@@ -2592,7 +2681,7 @@
           <w:rFonts w:ascii="Cambria" w:cs="Cambria" w:eastAsia="Cambria" w:hAnsi="Cambria"/>
           <w:rtl w:val="0"/>
         </w:rPr>
-        <w:t xml:space="preserve">Start the server</w:t>
+        <w:t xml:space="preserve">Attempt to write a file from the client which does not exist in the client’s working directory</w:t>
       </w:r>
     </w:p>
     <w:p>
@@ -2615,7 +2704,7 @@
           <w:rFonts w:ascii="Cambria" w:cs="Cambria" w:eastAsia="Cambria" w:hAnsi="Cambria"/>
           <w:rtl w:val="0"/>
         </w:rPr>
-        <w:t xml:space="preserve">Start the client</w:t>
+        <w:t xml:space="preserve">Ensure that the client CLI displays a message informing the user that the file could not be found</w:t>
       </w:r>
     </w:p>
     <w:p>
@@ -2638,52 +2727,6 @@
           <w:rFonts w:ascii="Cambria" w:cs="Cambria" w:eastAsia="Cambria" w:hAnsi="Cambria"/>
           <w:rtl w:val="0"/>
         </w:rPr>
-        <w:t xml:space="preserve">Attempt to write a file from the client which does not exist in the client’s working directory</w:t>
-      </w:r>
-    </w:p>
-    <w:p>
-      <w:pPr>
-        <w:numPr>
-          <w:ilvl w:val="0"/>
-          <w:numId w:val="2"/>
-        </w:numPr>
-        <w:spacing w:after="0" w:before="0" w:line="240" w:lineRule="auto"/>
-        <w:ind w:left="720" w:right="0" w:hanging="360"/>
-        <w:contextualSpacing w:val="1"/>
-        <w:jc w:val="left"/>
-        <w:rPr>
-          <w:rFonts w:ascii="Cambria" w:cs="Cambria" w:eastAsia="Cambria" w:hAnsi="Cambria"/>
-          <w:u w:val="none"/>
-        </w:rPr>
-      </w:pPr>
-      <w:r>
-        <w:rPr>
-          <w:rFonts w:ascii="Cambria" w:cs="Cambria" w:eastAsia="Cambria" w:hAnsi="Cambria"/>
-          <w:rtl w:val="0"/>
-        </w:rPr>
-        <w:t xml:space="preserve">Ensure that the client CLI displays a message informing the user that the file could not be found</w:t>
-      </w:r>
-    </w:p>
-    <w:p>
-      <w:pPr>
-        <w:numPr>
-          <w:ilvl w:val="0"/>
-          <w:numId w:val="2"/>
-        </w:numPr>
-        <w:spacing w:after="0" w:before="0" w:line="240" w:lineRule="auto"/>
-        <w:ind w:left="720" w:right="0" w:hanging="360"/>
-        <w:contextualSpacing w:val="1"/>
-        <w:jc w:val="left"/>
-        <w:rPr>
-          <w:rFonts w:ascii="Cambria" w:cs="Cambria" w:eastAsia="Cambria" w:hAnsi="Cambria"/>
-          <w:u w:val="none"/>
-        </w:rPr>
-      </w:pPr>
-      <w:r>
-        <w:rPr>
-          <w:rFonts w:ascii="Cambria" w:cs="Cambria" w:eastAsia="Cambria" w:hAnsi="Cambria"/>
-          <w:rtl w:val="0"/>
-        </w:rPr>
         <w:t xml:space="preserve">Ensure that the server did not receive a WRQ from the client</w:t>
       </w:r>
     </w:p>
@@ -2693,6 +2736,7 @@
         <w:ind w:right="0"/>
         <w:contextualSpacing w:val="0"/>
         <w:jc w:val="left"/>
+        <w:rPr/>
       </w:pPr>
       <w:r>
         <w:rPr>
@@ -2745,7 +2789,7 @@
           <w:rFonts w:ascii="Cambria" w:cs="Cambria" w:eastAsia="Cambria" w:hAnsi="Cambria"/>
           <w:rtl w:val="0"/>
         </w:rPr>
-        <w:t xml:space="preserve">Start the server</w:t>
+        <w:t xml:space="preserve">Attempt to read a file which does not exist in the server’s working directory</w:t>
       </w:r>
     </w:p>
     <w:p>
@@ -2767,7 +2811,7 @@
           <w:rFonts w:ascii="Cambria" w:cs="Cambria" w:eastAsia="Cambria" w:hAnsi="Cambria"/>
           <w:rtl w:val="0"/>
         </w:rPr>
-        <w:t xml:space="preserve">Start the client</w:t>
+        <w:t xml:space="preserve">Ensure that the client CLI displays an error message informing the user that the file could not be found</w:t>
       </w:r>
     </w:p>
     <w:p>
@@ -2789,50 +2833,6 @@
           <w:rFonts w:ascii="Cambria" w:cs="Cambria" w:eastAsia="Cambria" w:hAnsi="Cambria"/>
           <w:rtl w:val="0"/>
         </w:rPr>
-        <w:t xml:space="preserve">Attempt to read a file which does not exist in the server’s working directory</w:t>
-      </w:r>
-    </w:p>
-    <w:p>
-      <w:pPr>
-        <w:numPr>
-          <w:ilvl w:val="0"/>
-          <w:numId w:val="5"/>
-        </w:numPr>
-        <w:spacing w:line="240" w:lineRule="auto"/>
-        <w:ind w:left="720" w:hanging="360"/>
-        <w:contextualSpacing w:val="1"/>
-        <w:rPr>
-          <w:rFonts w:ascii="Cambria" w:cs="Cambria" w:eastAsia="Cambria" w:hAnsi="Cambria"/>
-          <w:u w:val="none"/>
-        </w:rPr>
-      </w:pPr>
-      <w:r>
-        <w:rPr>
-          <w:rFonts w:ascii="Cambria" w:cs="Cambria" w:eastAsia="Cambria" w:hAnsi="Cambria"/>
-          <w:rtl w:val="0"/>
-        </w:rPr>
-        <w:t xml:space="preserve">Ensure that the client CLI displays an error message informing the user that the file could not be found</w:t>
-      </w:r>
-    </w:p>
-    <w:p>
-      <w:pPr>
-        <w:numPr>
-          <w:ilvl w:val="0"/>
-          <w:numId w:val="5"/>
-        </w:numPr>
-        <w:spacing w:line="240" w:lineRule="auto"/>
-        <w:ind w:left="720" w:hanging="360"/>
-        <w:contextualSpacing w:val="1"/>
-        <w:rPr>
-          <w:rFonts w:ascii="Cambria" w:cs="Cambria" w:eastAsia="Cambria" w:hAnsi="Cambria"/>
-          <w:u w:val="none"/>
-        </w:rPr>
-      </w:pPr>
-      <w:r>
-        <w:rPr>
-          <w:rFonts w:ascii="Cambria" w:cs="Cambria" w:eastAsia="Cambria" w:hAnsi="Cambria"/>
-          <w:rtl w:val="0"/>
-        </w:rPr>
         <w:t xml:space="preserve">Check the client logs to ensure that an Error packet with code 1 was received by the client</w:t>
       </w:r>
     </w:p>
@@ -2918,7 +2918,7 @@
           <w:rFonts w:ascii="Cambria" w:cs="Cambria" w:eastAsia="Cambria" w:hAnsi="Cambria"/>
           <w:rtl w:val="0"/>
         </w:rPr>
-        <w:t xml:space="preserve">Start the server</w:t>
+        <w:t xml:space="preserve">Set up a directory which the current user does not have permissions to write to</w:t>
       </w:r>
     </w:p>
     <w:p>
@@ -2940,7 +2940,22 @@
           <w:rFonts w:ascii="Cambria" w:cs="Cambria" w:eastAsia="Cambria" w:hAnsi="Cambria"/>
           <w:rtl w:val="0"/>
         </w:rPr>
-        <w:t xml:space="preserve">Start the client</w:t>
+        <w:t xml:space="preserve">Use the server </w:t>
+      </w:r>
+      <w:r>
+        <w:rPr>
+          <w:rFonts w:ascii="Cambria" w:cs="Cambria" w:eastAsia="Cambria" w:hAnsi="Cambria"/>
+          <w:i w:val="1"/>
+          <w:rtl w:val="0"/>
+        </w:rPr>
+        <w:t xml:space="preserve">chgdir</w:t>
+      </w:r>
+      <w:r>
+        <w:rPr>
+          <w:rFonts w:ascii="Cambria" w:cs="Cambria" w:eastAsia="Cambria" w:hAnsi="Cambria"/>
+          <w:rtl w:val="0"/>
+        </w:rPr>
+        <w:t xml:space="preserve"> command to change to the directory created in step 1.</w:t>
       </w:r>
     </w:p>
     <w:p>
@@ -2962,7 +2977,7 @@
           <w:rFonts w:ascii="Cambria" w:cs="Cambria" w:eastAsia="Cambria" w:hAnsi="Cambria"/>
           <w:rtl w:val="0"/>
         </w:rPr>
-        <w:t xml:space="preserve">Set up a directory which the current user does not have permissions to write to</w:t>
+        <w:t xml:space="preserve">Start a write transfer from the client. </w:t>
       </w:r>
     </w:p>
     <w:p>
@@ -2984,7 +2999,7 @@
           <w:rFonts w:ascii="Cambria" w:cs="Cambria" w:eastAsia="Cambria" w:hAnsi="Cambria"/>
           <w:rtl w:val="0"/>
         </w:rPr>
-        <w:t xml:space="preserve">Start a write transfer from the client. In the CLI command to start this transfer, specify the a  filename in the directory from step 3 as the destination file name.</w:t>
+        <w:t xml:space="preserve">Check the server log to ensure that the transfer has stopped.</w:t>
       </w:r>
     </w:p>
     <w:p>
@@ -3006,7 +3021,7 @@
           <w:rFonts w:ascii="Cambria" w:cs="Cambria" w:eastAsia="Cambria" w:hAnsi="Cambria"/>
           <w:rtl w:val="0"/>
         </w:rPr>
-        <w:t xml:space="preserve">Check the server log to ensure that the transfer has stopped.</w:t>
+        <w:t xml:space="preserve">Ensure that the client CLI displays an appropriate error message (Access violation)</w:t>
       </w:r>
     </w:p>
     <w:p>
@@ -3028,28 +3043,6 @@
           <w:rFonts w:ascii="Cambria" w:cs="Cambria" w:eastAsia="Cambria" w:hAnsi="Cambria"/>
           <w:rtl w:val="0"/>
         </w:rPr>
-        <w:t xml:space="preserve">Ensure that the client CLI displays an appropriate error message (Access violation)</w:t>
-      </w:r>
-    </w:p>
-    <w:p>
-      <w:pPr>
-        <w:numPr>
-          <w:ilvl w:val="0"/>
-          <w:numId w:val="8"/>
-        </w:numPr>
-        <w:spacing w:line="240" w:lineRule="auto"/>
-        <w:ind w:left="720" w:hanging="360"/>
-        <w:contextualSpacing w:val="1"/>
-        <w:rPr>
-          <w:rFonts w:ascii="Cambria" w:cs="Cambria" w:eastAsia="Cambria" w:hAnsi="Cambria"/>
-          <w:u w:val="none"/>
-        </w:rPr>
-      </w:pPr>
-      <w:r>
-        <w:rPr>
-          <w:rFonts w:ascii="Cambria" w:cs="Cambria" w:eastAsia="Cambria" w:hAnsi="Cambria"/>
-          <w:rtl w:val="0"/>
-        </w:rPr>
         <w:t xml:space="preserve">Check the client logs to ensure that an Error packet with code 2 was received by the client</w:t>
       </w:r>
     </w:p>
@@ -3109,7 +3102,7 @@
           <w:rFonts w:ascii="Cambria" w:cs="Cambria" w:eastAsia="Cambria" w:hAnsi="Cambria"/>
           <w:rtl w:val="0"/>
         </w:rPr>
-        <w:t xml:space="preserve">Start the server</w:t>
+        <w:t xml:space="preserve">Set up a directory which the current user does not have permissions to read from</w:t>
       </w:r>
     </w:p>
     <w:p>
@@ -3131,7 +3124,22 @@
           <w:rFonts w:ascii="Cambria" w:cs="Cambria" w:eastAsia="Cambria" w:hAnsi="Cambria"/>
           <w:rtl w:val="0"/>
         </w:rPr>
-        <w:t xml:space="preserve">Start the client</w:t>
+        <w:t xml:space="preserve">Use the client </w:t>
+      </w:r>
+      <w:r>
+        <w:rPr>
+          <w:rFonts w:ascii="Cambria" w:cs="Cambria" w:eastAsia="Cambria" w:hAnsi="Cambria"/>
+          <w:i w:val="1"/>
+          <w:rtl w:val="0"/>
+        </w:rPr>
+        <w:t xml:space="preserve">chgdir</w:t>
+      </w:r>
+      <w:r>
+        <w:rPr>
+          <w:rFonts w:ascii="Cambria" w:cs="Cambria" w:eastAsia="Cambria" w:hAnsi="Cambria"/>
+          <w:rtl w:val="0"/>
+        </w:rPr>
+        <w:t xml:space="preserve"> command to change to the directory created in step 1</w:t>
       </w:r>
     </w:p>
     <w:p>
@@ -3153,7 +3161,7 @@
           <w:rFonts w:ascii="Cambria" w:cs="Cambria" w:eastAsia="Cambria" w:hAnsi="Cambria"/>
           <w:rtl w:val="0"/>
         </w:rPr>
-        <w:t xml:space="preserve">Set up a directory which the current user does not have permissions to read from</w:t>
+        <w:t xml:space="preserve">Start a read transfer from the client. In the CLI command to start this transfer, specify a filename in the directory from step 3 as the source file name.</w:t>
       </w:r>
     </w:p>
     <w:p>
@@ -3175,7 +3183,7 @@
           <w:rFonts w:ascii="Cambria" w:cs="Cambria" w:eastAsia="Cambria" w:hAnsi="Cambria"/>
           <w:rtl w:val="0"/>
         </w:rPr>
-        <w:t xml:space="preserve">Start a read transfer from the client. In the CLI command to start this transfer, specify a filename in the directory from step 3 as the source file name.</w:t>
+        <w:t xml:space="preserve">Check the server log to ensure that the server did not receive a WRQ packet</w:t>
       </w:r>
     </w:p>
     <w:p>
@@ -3197,28 +3205,6 @@
           <w:rFonts w:ascii="Cambria" w:cs="Cambria" w:eastAsia="Cambria" w:hAnsi="Cambria"/>
           <w:rtl w:val="0"/>
         </w:rPr>
-        <w:t xml:space="preserve">Check the server log to ensure that the server did not receive a WRQ packet</w:t>
-      </w:r>
-    </w:p>
-    <w:p>
-      <w:pPr>
-        <w:numPr>
-          <w:ilvl w:val="0"/>
-          <w:numId w:val="9"/>
-        </w:numPr>
-        <w:spacing w:line="240" w:lineRule="auto"/>
-        <w:ind w:left="720" w:hanging="360"/>
-        <w:contextualSpacing w:val="1"/>
-        <w:rPr>
-          <w:rFonts w:ascii="Cambria" w:cs="Cambria" w:eastAsia="Cambria" w:hAnsi="Cambria"/>
-          <w:u w:val="none"/>
-        </w:rPr>
-      </w:pPr>
-      <w:r>
-        <w:rPr>
-          <w:rFonts w:ascii="Cambria" w:cs="Cambria" w:eastAsia="Cambria" w:hAnsi="Cambria"/>
-          <w:rtl w:val="0"/>
-        </w:rPr>
         <w:t xml:space="preserve">Ensure that the client CLI displays an appropriate error message (Access violation)</w:t>
       </w:r>
     </w:p>
@@ -3278,7 +3264,7 @@
           <w:rFonts w:ascii="Cambria" w:cs="Cambria" w:eastAsia="Cambria" w:hAnsi="Cambria"/>
           <w:rtl w:val="0"/>
         </w:rPr>
-        <w:t xml:space="preserve">Start the server</w:t>
+        <w:t xml:space="preserve">Set up a directory which the current user does not have permissions to read from</w:t>
       </w:r>
     </w:p>
     <w:p>
@@ -3300,7 +3286,22 @@
           <w:rFonts w:ascii="Cambria" w:cs="Cambria" w:eastAsia="Cambria" w:hAnsi="Cambria"/>
           <w:rtl w:val="0"/>
         </w:rPr>
-        <w:t xml:space="preserve">Start the client</w:t>
+        <w:t xml:space="preserve">Use the server </w:t>
+      </w:r>
+      <w:r>
+        <w:rPr>
+          <w:rFonts w:ascii="Cambria" w:cs="Cambria" w:eastAsia="Cambria" w:hAnsi="Cambria"/>
+          <w:i w:val="1"/>
+          <w:rtl w:val="0"/>
+        </w:rPr>
+        <w:t xml:space="preserve">chgdir </w:t>
+      </w:r>
+      <w:r>
+        <w:rPr>
+          <w:rFonts w:ascii="Cambria" w:cs="Cambria" w:eastAsia="Cambria" w:hAnsi="Cambria"/>
+          <w:rtl w:val="0"/>
+        </w:rPr>
+        <w:t xml:space="preserve">command to change to the directory created in step 1.</w:t>
       </w:r>
     </w:p>
     <w:p>
@@ -3322,7 +3323,7 @@
           <w:rFonts w:ascii="Cambria" w:cs="Cambria" w:eastAsia="Cambria" w:hAnsi="Cambria"/>
           <w:rtl w:val="0"/>
         </w:rPr>
-        <w:t xml:space="preserve">Set up a directory which the current user does not have permissions to read from</w:t>
+        <w:t xml:space="preserve">Start a read transfer from the client. </w:t>
       </w:r>
     </w:p>
     <w:p>
@@ -3344,7 +3345,7 @@
           <w:rFonts w:ascii="Cambria" w:cs="Cambria" w:eastAsia="Cambria" w:hAnsi="Cambria"/>
           <w:rtl w:val="0"/>
         </w:rPr>
-        <w:t xml:space="preserve">Start a read transfer from the client. Specify a file which is inside the directory from step 3.</w:t>
+        <w:t xml:space="preserve">Ensure that the transfer terminates on the server side</w:t>
       </w:r>
     </w:p>
     <w:p>
@@ -3366,7 +3367,7 @@
           <w:rFonts w:ascii="Cambria" w:cs="Cambria" w:eastAsia="Cambria" w:hAnsi="Cambria"/>
           <w:rtl w:val="0"/>
         </w:rPr>
-        <w:t xml:space="preserve">Ensure that the transfer terminates on the server side</w:t>
+        <w:t xml:space="preserve">Ensure that the client displays an appropriate error message (Access violation)</w:t>
       </w:r>
     </w:p>
     <w:p>
@@ -3388,28 +3389,6 @@
           <w:rFonts w:ascii="Cambria" w:cs="Cambria" w:eastAsia="Cambria" w:hAnsi="Cambria"/>
           <w:rtl w:val="0"/>
         </w:rPr>
-        <w:t xml:space="preserve">Ensure that the client displays an appropriate error message (Access violation)</w:t>
-      </w:r>
-    </w:p>
-    <w:p>
-      <w:pPr>
-        <w:numPr>
-          <w:ilvl w:val="0"/>
-          <w:numId w:val="6"/>
-        </w:numPr>
-        <w:spacing w:line="240" w:lineRule="auto"/>
-        <w:ind w:left="720" w:hanging="360"/>
-        <w:contextualSpacing w:val="1"/>
-        <w:rPr>
-          <w:rFonts w:ascii="Cambria" w:cs="Cambria" w:eastAsia="Cambria" w:hAnsi="Cambria"/>
-          <w:u w:val="none"/>
-        </w:rPr>
-      </w:pPr>
-      <w:r>
-        <w:rPr>
-          <w:rFonts w:ascii="Cambria" w:cs="Cambria" w:eastAsia="Cambria" w:hAnsi="Cambria"/>
-          <w:rtl w:val="0"/>
-        </w:rPr>
         <w:t xml:space="preserve">Check the client log to ensure that an Error packet with code 2 was received by the client</w:t>
       </w:r>
     </w:p>
@@ -3469,7 +3448,7 @@
           <w:rFonts w:ascii="Cambria" w:cs="Cambria" w:eastAsia="Cambria" w:hAnsi="Cambria"/>
           <w:rtl w:val="0"/>
         </w:rPr>
-        <w:t xml:space="preserve">Start the server</w:t>
+        <w:t xml:space="preserve">Set up a directory which the current user does not have permissions to write to</w:t>
       </w:r>
     </w:p>
     <w:p>
@@ -3491,7 +3470,22 @@
           <w:rFonts w:ascii="Cambria" w:cs="Cambria" w:eastAsia="Cambria" w:hAnsi="Cambria"/>
           <w:rtl w:val="0"/>
         </w:rPr>
-        <w:t xml:space="preserve">Start the client</w:t>
+        <w:t xml:space="preserve">Use the client </w:t>
+      </w:r>
+      <w:r>
+        <w:rPr>
+          <w:rFonts w:ascii="Cambria" w:cs="Cambria" w:eastAsia="Cambria" w:hAnsi="Cambria"/>
+          <w:i w:val="1"/>
+          <w:rtl w:val="0"/>
+        </w:rPr>
+        <w:t xml:space="preserve">chdir</w:t>
+      </w:r>
+      <w:r>
+        <w:rPr>
+          <w:rFonts w:ascii="Cambria" w:cs="Cambria" w:eastAsia="Cambria" w:hAnsi="Cambria"/>
+          <w:rtl w:val="0"/>
+        </w:rPr>
+        <w:t xml:space="preserve"> command to switch to the directory created in step 1.</w:t>
       </w:r>
     </w:p>
     <w:p>
@@ -3513,7 +3507,7 @@
           <w:rFonts w:ascii="Cambria" w:cs="Cambria" w:eastAsia="Cambria" w:hAnsi="Cambria"/>
           <w:rtl w:val="0"/>
         </w:rPr>
-        <w:t xml:space="preserve">Set up a directory which the current user does not have permissions to write to</w:t>
+        <w:t xml:space="preserve">Start a read transfer from the client.</w:t>
       </w:r>
     </w:p>
     <w:p>
@@ -3535,7 +3529,7 @@
           <w:rFonts w:ascii="Cambria" w:cs="Cambria" w:eastAsia="Cambria" w:hAnsi="Cambria"/>
           <w:rtl w:val="0"/>
         </w:rPr>
-        <w:t xml:space="preserve">Star a read transfer from the client. Specify the directory created in step 3 as the destination file name.</w:t>
+        <w:t xml:space="preserve">Ensure that the client displays an appropriate error message (Access violation)</w:t>
       </w:r>
     </w:p>
     <w:p>
@@ -3557,28 +3551,6 @@
           <w:rFonts w:ascii="Cambria" w:cs="Cambria" w:eastAsia="Cambria" w:hAnsi="Cambria"/>
           <w:rtl w:val="0"/>
         </w:rPr>
-        <w:t xml:space="preserve">Ensure that the client displays an appropriate error message (Access violation)</w:t>
-      </w:r>
-    </w:p>
-    <w:p>
-      <w:pPr>
-        <w:numPr>
-          <w:ilvl w:val="0"/>
-          <w:numId w:val="1"/>
-        </w:numPr>
-        <w:spacing w:line="240" w:lineRule="auto"/>
-        <w:ind w:left="720" w:hanging="360"/>
-        <w:contextualSpacing w:val="1"/>
-        <w:rPr>
-          <w:rFonts w:ascii="Cambria" w:cs="Cambria" w:eastAsia="Cambria" w:hAnsi="Cambria"/>
-          <w:u w:val="none"/>
-        </w:rPr>
-      </w:pPr>
-      <w:r>
-        <w:rPr>
-          <w:rFonts w:ascii="Cambria" w:cs="Cambria" w:eastAsia="Cambria" w:hAnsi="Cambria"/>
-          <w:rtl w:val="0"/>
-        </w:rPr>
         <w:t xml:space="preserve">Check the server log to ensure that the server did not receive a RRQ packet</w:t>
       </w:r>
     </w:p>
@@ -3688,7 +3660,22 @@
           <w:rFonts w:ascii="Cambria" w:cs="Cambria" w:eastAsia="Cambria" w:hAnsi="Cambria"/>
           <w:rtl w:val="0"/>
         </w:rPr>
-        <w:t xml:space="preserve">Start the server</w:t>
+        <w:t xml:space="preserve">Use the server’s </w:t>
+      </w:r>
+      <w:r>
+        <w:rPr>
+          <w:rFonts w:ascii="Cambria" w:cs="Cambria" w:eastAsia="Cambria" w:hAnsi="Cambria"/>
+          <w:i w:val="1"/>
+          <w:rtl w:val="0"/>
+        </w:rPr>
+        <w:t xml:space="preserve">chgdir</w:t>
+      </w:r>
+      <w:r>
+        <w:rPr>
+          <w:rFonts w:ascii="Cambria" w:cs="Cambria" w:eastAsia="Cambria" w:hAnsi="Cambria"/>
+          <w:rtl w:val="0"/>
+        </w:rPr>
+        <w:t xml:space="preserve"> command to set the output directory to a disk which is full</w:t>
       </w:r>
     </w:p>
     <w:p>
@@ -3710,7 +3697,7 @@
           <w:rFonts w:ascii="Cambria" w:cs="Cambria" w:eastAsia="Cambria" w:hAnsi="Cambria"/>
           <w:rtl w:val="0"/>
         </w:rPr>
-        <w:t xml:space="preserve">Start the client</w:t>
+        <w:t xml:space="preserve">Start a write transfer from the client</w:t>
       </w:r>
     </w:p>
     <w:p>
@@ -3732,22 +3719,7 @@
           <w:rFonts w:ascii="Cambria" w:cs="Cambria" w:eastAsia="Cambria" w:hAnsi="Cambria"/>
           <w:rtl w:val="0"/>
         </w:rPr>
-        <w:t xml:space="preserve">Use the server’s </w:t>
-      </w:r>
-      <w:r>
-        <w:rPr>
-          <w:rFonts w:ascii="Cambria" w:cs="Cambria" w:eastAsia="Cambria" w:hAnsi="Cambria"/>
-          <w:i w:val="1"/>
-          <w:rtl w:val="0"/>
-        </w:rPr>
-        <w:t xml:space="preserve">destination</w:t>
-      </w:r>
-      <w:r>
-        <w:rPr>
-          <w:rFonts w:ascii="Cambria" w:cs="Cambria" w:eastAsia="Cambria" w:hAnsi="Cambria"/>
-          <w:rtl w:val="0"/>
-        </w:rPr>
-        <w:t xml:space="preserve"> command to set the output directory to a disk which is full</w:t>
+        <w:t xml:space="preserve">Check the server log to ensure that the transfer has terminated with an appropriate error message</w:t>
       </w:r>
     </w:p>
     <w:p>
@@ -3769,7 +3741,7 @@
           <w:rFonts w:ascii="Cambria" w:cs="Cambria" w:eastAsia="Cambria" w:hAnsi="Cambria"/>
           <w:rtl w:val="0"/>
         </w:rPr>
-        <w:t xml:space="preserve">Start a write transfer from the client</w:t>
+        <w:t xml:space="preserve">Ensure that an appropriate error message is displayed by the client</w:t>
       </w:r>
     </w:p>
     <w:p>
@@ -3791,7 +3763,7 @@
           <w:rFonts w:ascii="Cambria" w:cs="Cambria" w:eastAsia="Cambria" w:hAnsi="Cambria"/>
           <w:rtl w:val="0"/>
         </w:rPr>
-        <w:t xml:space="preserve">Check the server log to ensure that the transfer has terminated with an appropriate error message</w:t>
+        <w:t xml:space="preserve">Check the client logs to ensure that an Error packet with code 3 was received by the client</w:t>
       </w:r>
     </w:p>
     <w:p>
@@ -3813,50 +3785,6 @@
           <w:rFonts w:ascii="Cambria" w:cs="Cambria" w:eastAsia="Cambria" w:hAnsi="Cambria"/>
           <w:rtl w:val="0"/>
         </w:rPr>
-        <w:t xml:space="preserve">Ensure that an appropriate error message is displayed by the client</w:t>
-      </w:r>
-    </w:p>
-    <w:p>
-      <w:pPr>
-        <w:numPr>
-          <w:ilvl w:val="0"/>
-          <w:numId w:val="3"/>
-        </w:numPr>
-        <w:spacing w:line="240" w:lineRule="auto"/>
-        <w:ind w:left="720" w:hanging="360"/>
-        <w:contextualSpacing w:val="1"/>
-        <w:rPr>
-          <w:rFonts w:ascii="Cambria" w:cs="Cambria" w:eastAsia="Cambria" w:hAnsi="Cambria"/>
-          <w:u w:val="none"/>
-        </w:rPr>
-      </w:pPr>
-      <w:r>
-        <w:rPr>
-          <w:rFonts w:ascii="Cambria" w:cs="Cambria" w:eastAsia="Cambria" w:hAnsi="Cambria"/>
-          <w:rtl w:val="0"/>
-        </w:rPr>
-        <w:t xml:space="preserve">Check the client logs to ensure that an Error packet with code 3 was received by the client</w:t>
-      </w:r>
-    </w:p>
-    <w:p>
-      <w:pPr>
-        <w:numPr>
-          <w:ilvl w:val="0"/>
-          <w:numId w:val="3"/>
-        </w:numPr>
-        <w:spacing w:line="240" w:lineRule="auto"/>
-        <w:ind w:left="720" w:hanging="360"/>
-        <w:contextualSpacing w:val="1"/>
-        <w:rPr>
-          <w:rFonts w:ascii="Cambria" w:cs="Cambria" w:eastAsia="Cambria" w:hAnsi="Cambria"/>
-          <w:u w:val="none"/>
-        </w:rPr>
-      </w:pPr>
-      <w:r>
-        <w:rPr>
-          <w:rFonts w:ascii="Cambria" w:cs="Cambria" w:eastAsia="Cambria" w:hAnsi="Cambria"/>
-          <w:rtl w:val="0"/>
-        </w:rPr>
         <w:t xml:space="preserve">Ensure that no empty or incomplete file exists in the server’s output directory</w:t>
       </w:r>
     </w:p>
@@ -3932,7 +3860,22 @@
           <w:rFonts w:ascii="Cambria" w:cs="Cambria" w:eastAsia="Cambria" w:hAnsi="Cambria"/>
           <w:rtl w:val="0"/>
         </w:rPr>
-        <w:t xml:space="preserve">Start the server</w:t>
+        <w:t xml:space="preserve">Use the client </w:t>
+      </w:r>
+      <w:r>
+        <w:rPr>
+          <w:rFonts w:ascii="Cambria" w:cs="Cambria" w:eastAsia="Cambria" w:hAnsi="Cambria"/>
+          <w:i w:val="1"/>
+          <w:rtl w:val="0"/>
+        </w:rPr>
+        <w:t xml:space="preserve">chgdir</w:t>
+      </w:r>
+      <w:r>
+        <w:rPr>
+          <w:rFonts w:ascii="Cambria" w:cs="Cambria" w:eastAsia="Cambria" w:hAnsi="Cambria"/>
+          <w:rtl w:val="0"/>
+        </w:rPr>
+        <w:t xml:space="preserve"> command to change the output directory to a disk which is full</w:t>
       </w:r>
     </w:p>
     <w:p>
@@ -3946,15 +3889,14 @@
         <w:contextualSpacing w:val="1"/>
         <w:rPr>
           <w:rFonts w:ascii="Cambria" w:cs="Cambria" w:eastAsia="Cambria" w:hAnsi="Cambria"/>
-          <w:u w:val="none"/>
-        </w:rPr>
-      </w:pPr>
-      <w:r>
-        <w:rPr>
-          <w:rFonts w:ascii="Cambria" w:cs="Cambria" w:eastAsia="Cambria" w:hAnsi="Cambria"/>
-          <w:rtl w:val="0"/>
-        </w:rPr>
-        <w:t xml:space="preserve">Start the client</w:t>
+        </w:rPr>
+      </w:pPr>
+      <w:r>
+        <w:rPr>
+          <w:rFonts w:ascii="Cambria" w:cs="Cambria" w:eastAsia="Cambria" w:hAnsi="Cambria"/>
+          <w:rtl w:val="0"/>
+        </w:rPr>
+        <w:t xml:space="preserve">Start a read transfer.</w:t>
       </w:r>
     </w:p>
     <w:p>
@@ -3976,7 +3918,7 @@
           <w:rFonts w:ascii="Cambria" w:cs="Cambria" w:eastAsia="Cambria" w:hAnsi="Cambria"/>
           <w:rtl w:val="0"/>
         </w:rPr>
-        <w:t xml:space="preserve">Start a read transfer. In the client CLI read command, specify a filename on a disk which is full as the optional destination filename</w:t>
+        <w:t xml:space="preserve">Ensure that the transfer on the client side has terminated with an appropriate error message</w:t>
       </w:r>
     </w:p>
     <w:p>
@@ -3998,7 +3940,7 @@
           <w:rFonts w:ascii="Cambria" w:cs="Cambria" w:eastAsia="Cambria" w:hAnsi="Cambria"/>
           <w:rtl w:val="0"/>
         </w:rPr>
-        <w:t xml:space="preserve">Ensure that the transfer on the client side has terminated with an appropriate error message</w:t>
+        <w:t xml:space="preserve">Ensure that the transfer on the server side has terminated with an appropriate error message</w:t>
       </w:r>
     </w:p>
     <w:p>
@@ -4020,7 +3962,7 @@
           <w:rFonts w:ascii="Cambria" w:cs="Cambria" w:eastAsia="Cambria" w:hAnsi="Cambria"/>
           <w:rtl w:val="0"/>
         </w:rPr>
-        <w:t xml:space="preserve">Ensure that the transfer on the server side has terminated with an appropriate error message</w:t>
+        <w:t xml:space="preserve">Check the server logs to ensure that an Error packet with code 3 was received</w:t>
       </w:r>
     </w:p>
     <w:p>
@@ -4042,28 +3984,6 @@
           <w:rFonts w:ascii="Cambria" w:cs="Cambria" w:eastAsia="Cambria" w:hAnsi="Cambria"/>
           <w:rtl w:val="0"/>
         </w:rPr>
-        <w:t xml:space="preserve">Check the server logs to ensure that an Error packet with code 3 was received</w:t>
-      </w:r>
-    </w:p>
-    <w:p>
-      <w:pPr>
-        <w:numPr>
-          <w:ilvl w:val="0"/>
-          <w:numId w:val="4"/>
-        </w:numPr>
-        <w:spacing w:line="240" w:lineRule="auto"/>
-        <w:ind w:left="720" w:hanging="360"/>
-        <w:contextualSpacing w:val="1"/>
-        <w:rPr>
-          <w:rFonts w:ascii="Cambria" w:cs="Cambria" w:eastAsia="Cambria" w:hAnsi="Cambria"/>
-          <w:u w:val="none"/>
-        </w:rPr>
-      </w:pPr>
-      <w:r>
-        <w:rPr>
-          <w:rFonts w:ascii="Cambria" w:cs="Cambria" w:eastAsia="Cambria" w:hAnsi="Cambria"/>
-          <w:rtl w:val="0"/>
-        </w:rPr>
         <w:t xml:space="preserve">Check the destination path of the Client to ensure that no empty or incomplete file exists there</w:t>
       </w:r>
     </w:p>
@@ -4149,7 +4069,7 @@
           <w:rFonts w:ascii="Cambria" w:cs="Cambria" w:eastAsia="Cambria" w:hAnsi="Cambria"/>
           <w:rtl w:val="0"/>
         </w:rPr>
-        <w:t xml:space="preserve">Start the server</w:t>
+        <w:t xml:space="preserve">Start a write transfer. Specify a file which already exists in the server’s output directory.</w:t>
       </w:r>
     </w:p>
     <w:p>
@@ -4171,7 +4091,7 @@
           <w:rFonts w:ascii="Cambria" w:cs="Cambria" w:eastAsia="Cambria" w:hAnsi="Cambria"/>
           <w:rtl w:val="0"/>
         </w:rPr>
-        <w:t xml:space="preserve">Start the client</w:t>
+        <w:t xml:space="preserve">Ensure that the transfer on the server side has terminated with an appropriate error message</w:t>
       </w:r>
     </w:p>
     <w:p>
@@ -4193,7 +4113,7 @@
           <w:rFonts w:ascii="Cambria" w:cs="Cambria" w:eastAsia="Cambria" w:hAnsi="Cambria"/>
           <w:rtl w:val="0"/>
         </w:rPr>
-        <w:t xml:space="preserve">Start a write transfer. Specify a file which already exists in the server’s output directory.</w:t>
+        <w:t xml:space="preserve">Ensure that the transfer on the client side has terminated with an appropriate error message</w:t>
       </w:r>
     </w:p>
     <w:p>
@@ -4215,50 +4135,6 @@
           <w:rFonts w:ascii="Cambria" w:cs="Cambria" w:eastAsia="Cambria" w:hAnsi="Cambria"/>
           <w:rtl w:val="0"/>
         </w:rPr>
-        <w:t xml:space="preserve">Ensure that the transfer on the server side has terminated with an appropriate error message</w:t>
-      </w:r>
-    </w:p>
-    <w:p>
-      <w:pPr>
-        <w:numPr>
-          <w:ilvl w:val="0"/>
-          <w:numId w:val="10"/>
-        </w:numPr>
-        <w:spacing w:line="240" w:lineRule="auto"/>
-        <w:ind w:left="720" w:hanging="360"/>
-        <w:contextualSpacing w:val="1"/>
-        <w:rPr>
-          <w:rFonts w:ascii="Cambria" w:cs="Cambria" w:eastAsia="Cambria" w:hAnsi="Cambria"/>
-          <w:u w:val="none"/>
-        </w:rPr>
-      </w:pPr>
-      <w:r>
-        <w:rPr>
-          <w:rFonts w:ascii="Cambria" w:cs="Cambria" w:eastAsia="Cambria" w:hAnsi="Cambria"/>
-          <w:rtl w:val="0"/>
-        </w:rPr>
-        <w:t xml:space="preserve">Ensure that the transfer on the client side has terminated with an appropriate error message</w:t>
-      </w:r>
-    </w:p>
-    <w:p>
-      <w:pPr>
-        <w:numPr>
-          <w:ilvl w:val="0"/>
-          <w:numId w:val="10"/>
-        </w:numPr>
-        <w:spacing w:line="240" w:lineRule="auto"/>
-        <w:ind w:left="720" w:hanging="360"/>
-        <w:contextualSpacing w:val="1"/>
-        <w:rPr>
-          <w:rFonts w:ascii="Cambria" w:cs="Cambria" w:eastAsia="Cambria" w:hAnsi="Cambria"/>
-          <w:u w:val="none"/>
-        </w:rPr>
-      </w:pPr>
-      <w:r>
-        <w:rPr>
-          <w:rFonts w:ascii="Cambria" w:cs="Cambria" w:eastAsia="Cambria" w:hAnsi="Cambria"/>
-          <w:rtl w:val="0"/>
-        </w:rPr>
         <w:t xml:space="preserve">Check the client log to ensure that the client received an error message with code 6</w:t>
       </w:r>
     </w:p>
@@ -4297,50 +4173,6 @@
         <w:rPr>
           <w:rtl w:val="0"/>
         </w:rPr>
-      </w:r>
-    </w:p>
-    <w:p>
-      <w:pPr>
-        <w:numPr>
-          <w:ilvl w:val="0"/>
-          <w:numId w:val="7"/>
-        </w:numPr>
-        <w:spacing w:line="240" w:lineRule="auto"/>
-        <w:ind w:left="720" w:hanging="360"/>
-        <w:contextualSpacing w:val="1"/>
-        <w:rPr>
-          <w:rFonts w:ascii="Cambria" w:cs="Cambria" w:eastAsia="Cambria" w:hAnsi="Cambria"/>
-          <w:u w:val="none"/>
-        </w:rPr>
-      </w:pPr>
-      <w:r>
-        <w:rPr>
-          <w:rFonts w:ascii="Cambria" w:cs="Cambria" w:eastAsia="Cambria" w:hAnsi="Cambria"/>
-          <w:rtl w:val="0"/>
-        </w:rPr>
-        <w:t xml:space="preserve">Start the server</w:t>
-      </w:r>
-    </w:p>
-    <w:p>
-      <w:pPr>
-        <w:numPr>
-          <w:ilvl w:val="0"/>
-          <w:numId w:val="7"/>
-        </w:numPr>
-        <w:spacing w:line="240" w:lineRule="auto"/>
-        <w:ind w:left="720" w:hanging="360"/>
-        <w:contextualSpacing w:val="1"/>
-        <w:rPr>
-          <w:rFonts w:ascii="Cambria" w:cs="Cambria" w:eastAsia="Cambria" w:hAnsi="Cambria"/>
-          <w:u w:val="none"/>
-        </w:rPr>
-      </w:pPr>
-      <w:r>
-        <w:rPr>
-          <w:rFonts w:ascii="Cambria" w:cs="Cambria" w:eastAsia="Cambria" w:hAnsi="Cambria"/>
-          <w:rtl w:val="0"/>
-        </w:rPr>
-        <w:t xml:space="preserve">Start the client</w:t>
       </w:r>
     </w:p>
     <w:p>

</xml_diff>